<commit_message>
Updated Test Approach file
</commit_message>
<xml_diff>
--- a/TestApproach_BuggyCarApp.docx
+++ b/TestApproach_BuggyCarApp.docx
@@ -26,7 +26,15 @@
           <w:bCs/>
           <w:color w:val="000000" w:themeColor="text1"/>
         </w:rPr>
-        <w:t>Project name: Buggy Car Ratings</w:t>
+        <w:t>Project name: Buggy Car Rating</w:t>
+      </w:r>
+      <w:r>
+        <w:rPr>
+          <w:b/>
+          <w:bCs/>
+          <w:color w:val="000000" w:themeColor="text1"/>
+        </w:rPr>
+        <w:t xml:space="preserve"> Ui Automation</w:t>
       </w:r>
     </w:p>
     <w:p/>
@@ -368,10 +376,7 @@
         </w:rPr>
         <w:t>Bug Report:</w:t>
       </w:r>
-    </w:p>
-    <w:p/>
-    <w:p>
-      <w:pPr>
+      <w:r>
         <w:rPr>
           <w:rFonts w:asciiTheme="majorHAnsi" w:eastAsiaTheme="majorEastAsia" w:hAnsiTheme="majorHAnsi" w:cstheme="majorBidi"/>
           <w:b/>
@@ -380,8 +385,24 @@
           <w:sz w:val="26"/>
           <w:szCs w:val="26"/>
         </w:rPr>
-      </w:pPr>
-      <w:r>
+        <w:t xml:space="preserve"> </w:t>
+      </w:r>
+      <w:hyperlink r:id="rId7" w:history="1">
+        <w:r>
+          <w:rPr>
+            <w:rStyle w:val="Hyperlink"/>
+            <w:rFonts w:asciiTheme="majorHAnsi" w:eastAsiaTheme="majorEastAsia" w:hAnsiTheme="majorHAnsi" w:cstheme="majorBidi"/>
+            <w:b/>
+            <w:bCs/>
+            <w:sz w:val="26"/>
+            <w:szCs w:val="26"/>
+          </w:rPr>
+          <w:t>https://github.com/prabsaini2/BuggyCarsRatingUITestPrab/blob/main/Report_BuggyCarAPP.docx</w:t>
+        </w:r>
+      </w:hyperlink>
+    </w:p>
+    <w:p>
+      <w:pPr>
         <w:rPr>
           <w:rFonts w:asciiTheme="majorHAnsi" w:eastAsiaTheme="majorEastAsia" w:hAnsiTheme="majorHAnsi" w:cstheme="majorBidi"/>
           <w:b/>
@@ -390,8 +411,56 @@
           <w:sz w:val="26"/>
           <w:szCs w:val="26"/>
         </w:rPr>
+      </w:pPr>
+    </w:p>
+    <w:p/>
+    <w:p>
+      <w:pPr>
+        <w:rPr>
+          <w:rFonts w:asciiTheme="majorHAnsi" w:eastAsiaTheme="majorEastAsia" w:hAnsiTheme="majorHAnsi" w:cstheme="majorBidi"/>
+          <w:b/>
+          <w:bCs/>
+          <w:color w:val="000000" w:themeColor="text1"/>
+          <w:sz w:val="26"/>
+          <w:szCs w:val="26"/>
+        </w:rPr>
+      </w:pPr>
+      <w:r>
+        <w:rPr>
+          <w:rFonts w:asciiTheme="majorHAnsi" w:eastAsiaTheme="majorEastAsia" w:hAnsiTheme="majorHAnsi" w:cstheme="majorBidi"/>
+          <w:b/>
+          <w:bCs/>
+          <w:color w:val="000000" w:themeColor="text1"/>
+          <w:sz w:val="26"/>
+          <w:szCs w:val="26"/>
+        </w:rPr>
         <w:t xml:space="preserve">Automation Code Repo: </w:t>
       </w:r>
+      <w:hyperlink r:id="rId8" w:history="1">
+        <w:r>
+          <w:rPr>
+            <w:rStyle w:val="Hyperlink"/>
+            <w:rFonts w:asciiTheme="majorHAnsi" w:eastAsiaTheme="majorEastAsia" w:hAnsiTheme="majorHAnsi" w:cstheme="majorBidi"/>
+            <w:b/>
+            <w:bCs/>
+            <w:sz w:val="26"/>
+            <w:szCs w:val="26"/>
+          </w:rPr>
+          <w:t>https://github.com/prabsaini2/BuggyCarsRatingUITestPrab</w:t>
+        </w:r>
+      </w:hyperlink>
+    </w:p>
+    <w:p>
+      <w:pPr>
+        <w:rPr>
+          <w:rFonts w:asciiTheme="majorHAnsi" w:eastAsiaTheme="majorEastAsia" w:hAnsiTheme="majorHAnsi" w:cstheme="majorBidi"/>
+          <w:b/>
+          <w:bCs/>
+          <w:color w:val="000000" w:themeColor="text1"/>
+          <w:sz w:val="26"/>
+          <w:szCs w:val="26"/>
+        </w:rPr>
+      </w:pPr>
     </w:p>
     <w:p>
       <w:r>
@@ -400,7 +469,7 @@
     </w:p>
     <w:p/>
     <w:sectPr>
-      <w:footerReference w:type="default" r:id="rId7"/>
+      <w:footerReference w:type="default" r:id="rId9"/>
       <w:pgSz w:w="11906" w:h="16838"/>
       <w:pgMar w:top="1440" w:right="1440" w:bottom="1440" w:left="1440" w:header="708" w:footer="708" w:gutter="0"/>
       <w:cols w:space="708"/>

</xml_diff>